<commit_message>
Updated Phase 1 document with use case
</commit_message>
<xml_diff>
--- a/Phase 1.docx
+++ b/Phase 1.docx
@@ -22,35 +22,172 @@
     </w:p>
     <w:p>
       <w:pPr>
+        <w:jc w:val="center"/>
         <w:rPr>
-          <w:b/>
-          <w:bCs/>
+          <w:i/>
+          <w:iCs/>
+          <w:color w:val="404040" w:themeColor="text1" w:themeTint="BF"/>
         </w:rPr>
       </w:pPr>
+      <w:r>
+        <w:rPr>
+          <w:rStyle w:val="SubtleEmphasis"/>
+        </w:rPr>
+        <w:t xml:space="preserve">Eumee Garcia, Vanesa Robledo, Connar </w:t>
+      </w:r>
+      <w:r>
+        <w:rPr>
+          <w:i/>
+          <w:iCs/>
+          <w:color w:val="404040" w:themeColor="text1" w:themeTint="BF"/>
+        </w:rPr>
+        <w:t>Thompson</w:t>
+      </w:r>
     </w:p>
     <w:p>
+      <w:pPr>
+        <w:pStyle w:val="Heading1"/>
+      </w:pPr>
+      <w:r>
+        <w:t>Use Case</w:t>
+      </w:r>
+    </w:p>
+    <w:p>
+      <w:r>
+        <w:t xml:space="preserve">We are going to design, implement, and create a C# program for a relational database related to </w:t>
+      </w:r>
+      <w:r>
+        <w:t>managing a video game e-commerce business.</w:t>
+      </w:r>
+    </w:p>
+    <w:p>
+      <w:r>
+        <w:t>Gaming</w:t>
+      </w:r>
+      <w:r>
+        <w:t xml:space="preserve"> comprises a large share of the entertainment industry</w:t>
+      </w:r>
+      <w:r>
+        <w:t xml:space="preserve">. Video games </w:t>
+      </w:r>
+      <w:r>
+        <w:t>had</w:t>
+      </w:r>
+      <w:r>
+        <w:t xml:space="preserve"> </w:t>
+      </w:r>
+      <w:r>
+        <w:t>$187.8 billion in global revenue</w:t>
+      </w:r>
+      <w:r>
+        <w:t xml:space="preserve"> in 2024</w:t>
+      </w:r>
+      <w:r>
+        <w:t>, making</w:t>
+      </w:r>
+      <w:r>
+        <w:t xml:space="preserve"> it more lucrative </w:t>
+      </w:r>
+      <w:r>
+        <w:t>than the film and music industries</w:t>
+      </w:r>
       <w:r>
         <w:rPr>
-          <w:b/>
-          <w:bCs/>
+          <w:vertAlign w:val="superscript"/>
         </w:rPr>
-        <w:t>Use Case</w:t>
-      </w:r>
-      <w:r>
-        <w:t>:</w:t>
+        <w:t>1</w:t>
+      </w:r>
+      <w:r>
+        <w:t>.</w:t>
+      </w:r>
+      <w:r>
+        <w:t xml:space="preserve"> Thus, it is crucial to have a robust underlying </w:t>
+      </w:r>
+      <w:r>
+        <w:t>data management system to track video games that are sold in a business.</w:t>
+      </w:r>
+      <w:r>
+        <w:t xml:space="preserve"> </w:t>
       </w:r>
     </w:p>
-    <w:p/>
     <w:p>
       <w:r>
-        <w:rPr>
-          <w:b/>
-          <w:bCs/>
-        </w:rPr>
+        <w:t xml:space="preserve">Both video games and consoles are sold by stores. </w:t>
+      </w:r>
+      <w:r>
+        <w:t xml:space="preserve">Video games have a title, developer, genre, and release date. They are developed to be played on one or more consoles. Consoles have a name and company. </w:t>
+      </w:r>
+    </w:p>
+    <w:p>
+      <w:r>
+        <w:t xml:space="preserve">Video games and consoles are stored in inventory, </w:t>
+      </w:r>
+      <w:r>
+        <w:t>which tracks the quantity of games and consoles</w:t>
+      </w:r>
+      <w:r>
+        <w:t xml:space="preserve"> in stores</w:t>
+      </w:r>
+      <w:r>
+        <w:t>. E</w:t>
+      </w:r>
+      <w:r>
+        <w:t>ach store has different inventorie</w:t>
+      </w:r>
+      <w:r>
+        <w:t>s</w:t>
+      </w:r>
+      <w:r>
+        <w:t>, and</w:t>
+      </w:r>
+      <w:r>
+        <w:t xml:space="preserve"> inventor</w:t>
+      </w:r>
+      <w:r>
+        <w:t>ies</w:t>
+      </w:r>
+      <w:r>
+        <w:t xml:space="preserve"> tracks products</w:t>
+      </w:r>
+      <w:r>
+        <w:t>. Products have a cost and are sold by stores.</w:t>
+      </w:r>
+    </w:p>
+    <w:p>
+      <w:r>
+        <w:t xml:space="preserve">Each store has a different location. </w:t>
+      </w:r>
+      <w:r>
+        <w:t xml:space="preserve">Stores processes payments from customers. </w:t>
+      </w:r>
+      <w:r>
+        <w:t>Customers</w:t>
+      </w:r>
+      <w:r>
+        <w:t xml:space="preserve"> </w:t>
+      </w:r>
+      <w:r>
+        <w:t>can register an account with a store</w:t>
+      </w:r>
+      <w:r>
+        <w:t xml:space="preserve"> by providing their name, email, date of birth, and they are given login information</w:t>
+      </w:r>
+      <w:r>
+        <w:t>.</w:t>
+      </w:r>
+      <w:r>
+        <w:t xml:space="preserve"> Stores are also managed by </w:t>
+      </w:r>
+      <w:r>
+        <w:t>employees. Employees are also registered in stores with their own unique login. They have a name, email, and date of birth.</w:t>
+      </w:r>
+    </w:p>
+    <w:p>
+      <w:pPr>
+        <w:pStyle w:val="Heading1"/>
+      </w:pPr>
+      <w:r>
         <w:t>GitHub Repository Link</w:t>
-      </w:r>
-      <w:r>
-        <w:t>:</w:t>
       </w:r>
     </w:p>
     <w:p>
@@ -67,9 +204,46 @@
         <w:t xml:space="preserve"> </w:t>
       </w:r>
     </w:p>
+    <w:p>
+      <w:pPr>
+        <w:pStyle w:val="Heading1"/>
+      </w:pPr>
+      <w:r>
+        <w:t>References</w:t>
+      </w:r>
+    </w:p>
+    <w:p>
+      <w:r>
+        <w:rPr>
+          <w:vertAlign w:val="superscript"/>
+        </w:rPr>
+        <w:t>1</w:t>
+      </w:r>
+      <w:r>
+        <w:t xml:space="preserve"> </w:t>
+      </w:r>
+      <w:r>
+        <w:t xml:space="preserve">Knezovic, Andrea. “Gaming Industry Report 2025: Market Size &amp; Trends.” Udonis Mobile Marketing Agency, September 18, 2025. </w:t>
+      </w:r>
+      <w:hyperlink r:id="rId5" w:history="1">
+        <w:r>
+          <w:rPr>
+            <w:rStyle w:val="Hyperlink"/>
+            <w:color w:val="auto"/>
+          </w:rPr>
+          <w:t>https://www.blog.udonis.co/mobile-marketing/mobile-games/gaming-industry</w:t>
+        </w:r>
+      </w:hyperlink>
+      <w:r>
+        <w:t>.</w:t>
+      </w:r>
+      <w:r>
+        <w:t xml:space="preserve"> </w:t>
+      </w:r>
+    </w:p>
     <w:sectPr>
       <w:pgSz w:w="12240" w:h="15840"/>
-      <w:pgMar w:top="1440" w:right="1440" w:bottom="1440" w:left="1440" w:header="720" w:footer="720" w:gutter="0"/>
+      <w:pgMar w:top="720" w:right="720" w:bottom="720" w:left="720" w:header="720" w:footer="720" w:gutter="0"/>
       <w:cols w:space="720"/>
       <w:docGrid w:linePitch="360"/>
     </w:sectPr>
@@ -485,7 +659,7 @@
     <w:link w:val="Heading1Char"/>
     <w:uiPriority w:val="9"/>
     <w:qFormat/>
-    <w:rsid w:val="00892596"/>
+    <w:rsid w:val="00EA2171"/>
     <w:pPr>
       <w:keepNext/>
       <w:keepLines/>
@@ -494,7 +668,6 @@
     </w:pPr>
     <w:rPr>
       <w:rFonts w:asciiTheme="majorHAnsi" w:eastAsiaTheme="majorEastAsia" w:hAnsiTheme="majorHAnsi" w:cstheme="majorBidi"/>
-      <w:color w:val="0F4761" w:themeColor="accent1" w:themeShade="BF"/>
       <w:sz w:val="40"/>
       <w:szCs w:val="40"/>
     </w:rPr>
@@ -709,10 +882,9 @@
     <w:basedOn w:val="DefaultParagraphFont"/>
     <w:link w:val="Heading1"/>
     <w:uiPriority w:val="9"/>
-    <w:rsid w:val="00892596"/>
+    <w:rsid w:val="00EA2171"/>
     <w:rPr>
       <w:rFonts w:asciiTheme="majorHAnsi" w:eastAsiaTheme="majorEastAsia" w:hAnsiTheme="majorHAnsi" w:cstheme="majorBidi"/>
-      <w:color w:val="0F4761" w:themeColor="accent1" w:themeShade="BF"/>
       <w:sz w:val="40"/>
       <w:szCs w:val="40"/>
     </w:rPr>
@@ -1015,6 +1187,18 @@
     <w:rPr>
       <w:color w:val="605E5C"/>
       <w:shd w:val="clear" w:color="auto" w:fill="E1DFDD"/>
+    </w:rPr>
+  </w:style>
+  <w:style w:type="character" w:styleId="SubtleEmphasis">
+    <w:name w:val="Subtle Emphasis"/>
+    <w:basedOn w:val="DefaultParagraphFont"/>
+    <w:uiPriority w:val="19"/>
+    <w:qFormat/>
+    <w:rsid w:val="00F861F6"/>
+    <w:rPr>
+      <w:i/>
+      <w:iCs/>
+      <w:color w:val="404040" w:themeColor="text1" w:themeTint="BF"/>
     </w:rPr>
   </w:style>
 </w:styles>

</xml_diff>